<commit_message>
5e commit: modification fichier sql, controllers, providers
</commit_message>
<xml_diff>
--- a/documents/presentation_du_projet.docx
+++ b/documents/presentation_du_projet.docx
@@ -153,11 +153,6 @@
           <w:docPart w:val="CC012924EF6440DCB5C9465E2F97407F"/>
         </w:placeholder>
       </w:sdtPr>
-      <w:sdtEndPr>
-        <w:rPr>
-          <w:rStyle w:val="Style2"/>
-        </w:rPr>
-      </w:sdtEndPr>
       <w:sdtContent>
         <w:p>
           <w:pPr>
@@ -480,13 +475,7 @@
             <w:rPr>
               <w:rFonts w:cstheme="minorHAnsi"/>
             </w:rPr>
-            <w:t>17</w:t>
-          </w:r>
-          <w:r>
-            <w:rPr>
-              <w:rFonts w:cstheme="minorHAnsi"/>
-            </w:rPr>
-            <w:t xml:space="preserve"> novembre 2025</w:t>
+            <w:t>17 novembre 2025</w:t>
           </w:r>
         </w:sdtContent>
       </w:sdt>
@@ -560,12 +549,21 @@
           <w:numId w:val="3"/>
         </w:numPr>
       </w:pPr>
+      <w:proofErr w:type="gramStart"/>
       <w:r>
         <w:rPr>
           <w:b/>
           <w:bCs/>
         </w:rPr>
-        <w:t>une interface client</w:t>
+        <w:t>une</w:t>
+      </w:r>
+      <w:proofErr w:type="gramEnd"/>
+      <w:r>
+        <w:rPr>
+          <w:b/>
+          <w:bCs/>
+        </w:rPr>
+        <w:t xml:space="preserve"> interface client</w:t>
       </w:r>
       <w:r>
         <w:t>, destinée à la consultation du contenu,</w:t>
@@ -578,12 +576,21 @@
           <w:numId w:val="3"/>
         </w:numPr>
       </w:pPr>
+      <w:proofErr w:type="gramStart"/>
       <w:r>
         <w:rPr>
           <w:b/>
           <w:bCs/>
         </w:rPr>
-        <w:t>une interface administrateur</w:t>
+        <w:t>une</w:t>
+      </w:r>
+      <w:proofErr w:type="gramEnd"/>
+      <w:r>
+        <w:rPr>
+          <w:b/>
+          <w:bCs/>
+        </w:rPr>
+        <w:t xml:space="preserve"> interface administrateur</w:t>
       </w:r>
       <w:r>
         <w:t>, permettant la gestion complète du site.</w:t>
@@ -863,6 +870,7 @@
         </w:rPr>
       </w:pPr>
       <w:proofErr w:type="spellStart"/>
+      <w:proofErr w:type="gramStart"/>
       <w:r>
         <w:rPr>
           <w:rFonts w:cstheme="minorHAnsi"/>
@@ -870,6 +878,7 @@
         <w:t>mvc</w:t>
       </w:r>
       <w:proofErr w:type="spellEnd"/>
+      <w:proofErr w:type="gramEnd"/>
       <w:r>
         <w:rPr>
           <w:rFonts w:cstheme="minorHAnsi"/>
@@ -891,6 +900,7 @@
         <w:tab/>
       </w:r>
       <w:proofErr w:type="spellStart"/>
+      <w:proofErr w:type="gramStart"/>
       <w:r>
         <w:rPr>
           <w:rFonts w:cstheme="minorHAnsi"/>
@@ -898,6 +908,7 @@
         <w:t>controllers</w:t>
       </w:r>
       <w:proofErr w:type="spellEnd"/>
+      <w:proofErr w:type="gramEnd"/>
       <w:r>
         <w:rPr>
           <w:rFonts w:cstheme="minorHAnsi"/>
@@ -1093,6 +1104,7 @@
         </w:rPr>
       </w:pPr>
       <w:proofErr w:type="spellStart"/>
+      <w:proofErr w:type="gramStart"/>
       <w:r>
         <w:rPr>
           <w:rFonts w:cstheme="minorHAnsi"/>
@@ -1100,6 +1112,7 @@
         <w:t>models</w:t>
       </w:r>
       <w:proofErr w:type="spellEnd"/>
+      <w:proofErr w:type="gramEnd"/>
       <w:r>
         <w:rPr>
           <w:rFonts w:cstheme="minorHAnsi"/>
@@ -1275,7 +1288,7 @@
         <w:rPr>
           <w:rFonts w:cstheme="minorHAnsi"/>
         </w:rPr>
-        <w:t>User.php</w:t>
+        <w:t>Upload.php</w:t>
       </w:r>
       <w:proofErr w:type="spellEnd"/>
     </w:p>
@@ -1292,6 +1305,23 @@
         <w:rPr>
           <w:rFonts w:cstheme="minorHAnsi"/>
         </w:rPr>
+        <w:t>User.php</w:t>
+      </w:r>
+      <w:proofErr w:type="spellEnd"/>
+    </w:p>
+    <w:p>
+      <w:pPr>
+        <w:spacing w:after="120" w:line="240" w:lineRule="auto"/>
+        <w:ind w:left="708" w:firstLine="708"/>
+        <w:rPr>
+          <w:rFonts w:cstheme="minorHAnsi"/>
+        </w:rPr>
+      </w:pPr>
+      <w:proofErr w:type="spellStart"/>
+      <w:r>
+        <w:rPr>
+          <w:rFonts w:cstheme="minorHAnsi"/>
+        </w:rPr>
         <w:t>Log.php</w:t>
       </w:r>
       <w:proofErr w:type="spellEnd"/>
@@ -1299,16 +1329,38 @@
     <w:p>
       <w:pPr>
         <w:spacing w:after="120" w:line="240" w:lineRule="auto"/>
-        <w:rPr>
-          <w:rFonts w:cstheme="minorHAnsi"/>
-        </w:rPr>
-      </w:pPr>
-      <w:r>
-        <w:rPr>
-          <w:rFonts w:cstheme="minorHAnsi"/>
-        </w:rPr>
-        <w:tab/>
-        <w:t>providers/</w:t>
+        <w:ind w:left="708" w:firstLine="708"/>
+        <w:rPr>
+          <w:rFonts w:cstheme="minorHAnsi"/>
+        </w:rPr>
+      </w:pPr>
+    </w:p>
+    <w:p>
+      <w:pPr>
+        <w:spacing w:after="120" w:line="240" w:lineRule="auto"/>
+        <w:rPr>
+          <w:rFonts w:cstheme="minorHAnsi"/>
+        </w:rPr>
+      </w:pPr>
+      <w:r>
+        <w:rPr>
+          <w:rFonts w:cstheme="minorHAnsi"/>
+        </w:rPr>
+        <w:tab/>
+      </w:r>
+      <w:proofErr w:type="gramStart"/>
+      <w:r>
+        <w:rPr>
+          <w:rFonts w:cstheme="minorHAnsi"/>
+        </w:rPr>
+        <w:t>providers</w:t>
+      </w:r>
+      <w:proofErr w:type="gramEnd"/>
+      <w:r>
+        <w:rPr>
+          <w:rFonts w:cstheme="minorHAnsi"/>
+        </w:rPr>
+        <w:t>/</w:t>
       </w:r>
       <w:r>
         <w:rPr>
@@ -1445,12 +1497,14 @@
           <w:rFonts w:cstheme="minorHAnsi"/>
         </w:rPr>
       </w:pPr>
+      <w:proofErr w:type="gramStart"/>
       <w:r>
         <w:rPr>
           <w:rFonts w:cstheme="minorHAnsi"/>
         </w:rPr>
         <w:t>public</w:t>
       </w:r>
+      <w:proofErr w:type="gramEnd"/>
       <w:r>
         <w:rPr>
           <w:rFonts w:cstheme="minorHAnsi"/>
@@ -1518,7 +1572,20 @@
           <w:rFonts w:cstheme="minorHAnsi"/>
         </w:rPr>
         <w:tab/>
-        <w:t>routes/</w:t>
+      </w:r>
+      <w:proofErr w:type="gramStart"/>
+      <w:r>
+        <w:rPr>
+          <w:rFonts w:cstheme="minorHAnsi"/>
+        </w:rPr>
+        <w:t>routes</w:t>
+      </w:r>
+      <w:proofErr w:type="gramEnd"/>
+      <w:r>
+        <w:rPr>
+          <w:rFonts w:cstheme="minorHAnsi"/>
+        </w:rPr>
+        <w:t>/</w:t>
       </w:r>
       <w:r>
         <w:rPr>
@@ -1615,6 +1682,7 @@
         <w:tab/>
       </w:r>
       <w:proofErr w:type="spellStart"/>
+      <w:proofErr w:type="gramStart"/>
       <w:r>
         <w:rPr>
           <w:rFonts w:cstheme="minorHAnsi"/>
@@ -1622,6 +1690,7 @@
         <w:t>views</w:t>
       </w:r>
       <w:proofErr w:type="spellEnd"/>
+      <w:proofErr w:type="gramEnd"/>
       <w:r>
         <w:rPr>
           <w:rFonts w:cstheme="minorHAnsi"/>
@@ -1673,6 +1742,7 @@
         <w:tab/>
       </w:r>
       <w:proofErr w:type="spellStart"/>
+      <w:proofErr w:type="gramStart"/>
       <w:r>
         <w:rPr>
           <w:rFonts w:cstheme="minorHAnsi"/>
@@ -1680,6 +1750,7 @@
         <w:t>auth</w:t>
       </w:r>
       <w:proofErr w:type="spellEnd"/>
+      <w:proofErr w:type="gramEnd"/>
       <w:r>
         <w:rPr>
           <w:rFonts w:cstheme="minorHAnsi"/>
@@ -1698,6 +1769,7 @@
         <w:rPr>
           <w:rFonts w:cstheme="minorHAnsi"/>
         </w:rPr>
+        <w:lastRenderedPageBreak/>
         <w:tab/>
       </w:r>
       <w:r>
@@ -1766,7 +1838,6 @@
         <w:rPr>
           <w:rFonts w:cstheme="minorHAnsi"/>
         </w:rPr>
-        <w:lastRenderedPageBreak/>
         <w:tab/>
       </w:r>
       <w:r>
@@ -1776,6 +1847,7 @@
         <w:tab/>
       </w:r>
       <w:proofErr w:type="spellStart"/>
+      <w:proofErr w:type="gramStart"/>
       <w:r>
         <w:rPr>
           <w:rFonts w:cstheme="minorHAnsi"/>
@@ -1783,6 +1855,7 @@
         <w:t>layouts</w:t>
       </w:r>
       <w:proofErr w:type="spellEnd"/>
+      <w:proofErr w:type="gramEnd"/>
       <w:r>
         <w:rPr>
           <w:rFonts w:cstheme="minorHAnsi"/>
@@ -1912,7 +1985,20 @@
           <w:rFonts w:cstheme="minorHAnsi"/>
         </w:rPr>
         <w:tab/>
-        <w:t>livre/</w:t>
+      </w:r>
+      <w:proofErr w:type="gramStart"/>
+      <w:r>
+        <w:rPr>
+          <w:rFonts w:cstheme="minorHAnsi"/>
+        </w:rPr>
+        <w:t>livre</w:t>
+      </w:r>
+      <w:proofErr w:type="gramEnd"/>
+      <w:r>
+        <w:rPr>
+          <w:rFonts w:cstheme="minorHAnsi"/>
+        </w:rPr>
+        <w:t>/</w:t>
       </w:r>
     </w:p>
     <w:p>
@@ -2067,7 +2153,20 @@
           <w:rFonts w:cstheme="minorHAnsi"/>
         </w:rPr>
         <w:tab/>
-        <w:t>user/</w:t>
+      </w:r>
+      <w:proofErr w:type="gramStart"/>
+      <w:r>
+        <w:rPr>
+          <w:rFonts w:cstheme="minorHAnsi"/>
+        </w:rPr>
+        <w:t>user</w:t>
+      </w:r>
+      <w:proofErr w:type="gramEnd"/>
+      <w:r>
+        <w:rPr>
+          <w:rFonts w:cstheme="minorHAnsi"/>
+        </w:rPr>
+        <w:t>/</w:t>
       </w:r>
     </w:p>
     <w:p>
@@ -2146,7 +2245,20 @@
           <w:rFonts w:cstheme="minorHAnsi"/>
         </w:rPr>
         <w:tab/>
-        <w:t>log/</w:t>
+      </w:r>
+      <w:proofErr w:type="gramStart"/>
+      <w:r>
+        <w:rPr>
+          <w:rFonts w:cstheme="minorHAnsi"/>
+        </w:rPr>
+        <w:t>log</w:t>
+      </w:r>
+      <w:proofErr w:type="gramEnd"/>
+      <w:r>
+        <w:rPr>
+          <w:rFonts w:cstheme="minorHAnsi"/>
+        </w:rPr>
+        <w:t>/</w:t>
       </w:r>
     </w:p>
     <w:p>
@@ -2233,6 +2345,76 @@
         <w:tab/>
       </w:r>
       <w:proofErr w:type="spellStart"/>
+      <w:proofErr w:type="gramStart"/>
+      <w:r>
+        <w:rPr>
+          <w:rFonts w:cstheme="minorHAnsi"/>
+        </w:rPr>
+        <w:t>uploads</w:t>
+      </w:r>
+      <w:proofErr w:type="spellEnd"/>
+      <w:proofErr w:type="gramEnd"/>
+      <w:r>
+        <w:rPr>
+          <w:rFonts w:cstheme="minorHAnsi"/>
+        </w:rPr>
+        <w:t>/</w:t>
+      </w:r>
+    </w:p>
+    <w:p>
+      <w:pPr>
+        <w:spacing w:after="120" w:line="240" w:lineRule="auto"/>
+        <w:rPr>
+          <w:rFonts w:cstheme="minorHAnsi"/>
+        </w:rPr>
+      </w:pPr>
+      <w:r>
+        <w:rPr>
+          <w:rFonts w:cstheme="minorHAnsi"/>
+        </w:rPr>
+        <w:tab/>
+      </w:r>
+      <w:r>
+        <w:rPr>
+          <w:rFonts w:cstheme="minorHAnsi"/>
+        </w:rPr>
+        <w:tab/>
+      </w:r>
+      <w:r>
+        <w:rPr>
+          <w:rFonts w:cstheme="minorHAnsi"/>
+        </w:rPr>
+        <w:tab/>
+      </w:r>
+      <w:proofErr w:type="spellStart"/>
+      <w:r>
+        <w:rPr>
+          <w:rFonts w:cstheme="minorHAnsi"/>
+        </w:rPr>
+        <w:t>upload.php</w:t>
+      </w:r>
+      <w:proofErr w:type="spellEnd"/>
+    </w:p>
+    <w:p>
+      <w:pPr>
+        <w:spacing w:after="120" w:line="240" w:lineRule="auto"/>
+        <w:rPr>
+          <w:rFonts w:cstheme="minorHAnsi"/>
+        </w:rPr>
+      </w:pPr>
+      <w:r>
+        <w:rPr>
+          <w:rFonts w:cstheme="minorHAnsi"/>
+        </w:rPr>
+        <w:tab/>
+      </w:r>
+      <w:r>
+        <w:rPr>
+          <w:rFonts w:cstheme="minorHAnsi"/>
+        </w:rPr>
+        <w:tab/>
+      </w:r>
+      <w:proofErr w:type="spellStart"/>
       <w:r>
         <w:rPr>
           <w:rFonts w:cstheme="minorHAnsi"/>
@@ -2306,6 +2488,7 @@
         <w:tab/>
       </w:r>
       <w:proofErr w:type="spellStart"/>
+      <w:proofErr w:type="gramStart"/>
       <w:r>
         <w:rPr>
           <w:rFonts w:cstheme="minorHAnsi"/>
@@ -2313,6 +2496,7 @@
         <w:t>composer.json</w:t>
       </w:r>
       <w:proofErr w:type="spellEnd"/>
+      <w:proofErr w:type="gramEnd"/>
     </w:p>
     <w:p>
       <w:pPr>
@@ -2328,6 +2512,7 @@
         <w:tab/>
       </w:r>
       <w:proofErr w:type="spellStart"/>
+      <w:proofErr w:type="gramStart"/>
       <w:r>
         <w:rPr>
           <w:rFonts w:cstheme="minorHAnsi"/>
@@ -2335,6 +2520,7 @@
         <w:t>composer.lock</w:t>
       </w:r>
       <w:proofErr w:type="spellEnd"/>
+      <w:proofErr w:type="gramEnd"/>
     </w:p>
     <w:p>
       <w:pPr>
@@ -2382,9 +2568,23 @@
     </w:p>
     <w:p>
       <w:pPr>
+        <w:rPr>
+          <w:rFonts w:asciiTheme="majorHAnsi" w:eastAsiaTheme="majorEastAsia" w:hAnsiTheme="majorHAnsi" w:cstheme="majorBidi"/>
+          <w:color w:val="2F5496" w:themeColor="accent1" w:themeShade="BF"/>
+          <w:sz w:val="32"/>
+          <w:szCs w:val="32"/>
+        </w:rPr>
+      </w:pPr>
+      <w:r>
+        <w:br w:type="page"/>
+      </w:r>
+    </w:p>
+    <w:p>
+      <w:pPr>
         <w:pStyle w:val="Titre2"/>
       </w:pPr>
       <w:r>
+        <w:lastRenderedPageBreak/>
         <w:t>3. Développement</w:t>
       </w:r>
     </w:p>
@@ -2402,25 +2602,7 @@
         </w:numPr>
       </w:pPr>
       <w:r>
-        <w:t xml:space="preserve">Ajouter les tables </w:t>
-      </w:r>
-      <w:r>
-        <w:t xml:space="preserve">et les </w:t>
-      </w:r>
-      <w:r>
-        <w:t xml:space="preserve">champs nécessaires dans </w:t>
-      </w:r>
-      <w:r>
-        <w:t>la</w:t>
-      </w:r>
-      <w:r>
-        <w:t xml:space="preserve"> base de données pour</w:t>
-      </w:r>
-      <w:r>
-        <w:t xml:space="preserve"> </w:t>
-      </w:r>
-      <w:r>
-        <w:t>pouvoir gérer les utilisateurs.</w:t>
+        <w:t>Ajouter les tables et les champs nécessaires dans la base de données pour pouvoir gérer les utilisateurs.</w:t>
       </w:r>
     </w:p>
     <w:p>
@@ -2468,13 +2650,7 @@
         </w:numPr>
       </w:pPr>
       <w:r>
-        <w:t>L'administrateur doit pouvoir ajouter du contenu au site à l'aide de</w:t>
-      </w:r>
-      <w:r>
-        <w:t xml:space="preserve"> </w:t>
-      </w:r>
-      <w:r>
-        <w:t>l'interface.</w:t>
+        <w:t>L'administrateur doit pouvoir ajouter du contenu au site à l'aide de l'interface.</w:t>
       </w:r>
     </w:p>
     <w:p>
@@ -2486,19 +2662,7 @@
         </w:numPr>
       </w:pPr>
       <w:r>
-        <w:t>Gérer la connexion de l'utilisateur, le journal de bord, avec l'adresse IP, la</w:t>
-      </w:r>
-      <w:r>
-        <w:t xml:space="preserve"> </w:t>
-      </w:r>
-      <w:r>
-        <w:t>date, le nom d'utilisateur (si l'utilisateur est connecté, sinon s'inscrire en</w:t>
-      </w:r>
-      <w:r>
-        <w:t xml:space="preserve"> </w:t>
-      </w:r>
-      <w:r>
-        <w:t>tant que visiteur) et la page visitée.</w:t>
+        <w:t>Gérer la connexion de l'utilisateur, le journal de bord, avec l'adresse IP, la date, le nom d'utilisateur (si l'utilisateur est connecté, sinon s'inscrire en tant que visiteur) et la page visitée.</w:t>
       </w:r>
     </w:p>
     <w:p>
@@ -2578,13 +2742,7 @@
       </w:r>
       <w:proofErr w:type="spellEnd"/>
       <w:r>
-        <w:t>) des images et enregistrer dans la base de</w:t>
-      </w:r>
-      <w:r>
-        <w:t xml:space="preserve"> </w:t>
-      </w:r>
-      <w:r>
-        <w:t>données pour les publier sur le site Web,</w:t>
+        <w:t>) des images et enregistrer dans la base de données pour les publier sur le site Web,</w:t>
       </w:r>
     </w:p>
     <w:p>
@@ -2604,34 +2762,138 @@
         <w:pStyle w:val="Titre2"/>
       </w:pPr>
       <w:r>
+        <w:t>4. Conclusion</w:t>
+      </w:r>
+    </w:p>
+    <w:p>
+      <w:r>
+        <w:t>Tel que mentionné dans l’intro, ce</w:t>
+      </w:r>
+      <w:r>
+        <w:t xml:space="preserve"> projet met en pratique les principes de la programmation orientée objet, la sécurité Web, la gestion de base de données et la création d’interfaces professionnelles.</w:t>
+      </w:r>
+    </w:p>
+    <w:p>
+      <w:pPr>
+        <w:pStyle w:val="Titre2"/>
+        <w:rPr>
+          <w:rFonts w:asciiTheme="minorHAnsi" w:hAnsiTheme="minorHAnsi" w:cstheme="minorHAnsi"/>
+        </w:rPr>
+      </w:pPr>
+    </w:p>
+    <w:p>
+      <w:pPr>
+        <w:pStyle w:val="Titre2"/>
+        <w:rPr>
+          <w:rFonts w:asciiTheme="minorHAnsi" w:hAnsiTheme="minorHAnsi" w:cstheme="minorHAnsi"/>
+        </w:rPr>
+      </w:pPr>
+      <w:r>
+        <w:rPr>
+          <w:rFonts w:asciiTheme="minorHAnsi" w:hAnsiTheme="minorHAnsi" w:cstheme="minorHAnsi"/>
+        </w:rPr>
+        <w:t>Lien GitHub</w:t>
+      </w:r>
+      <w:r>
+        <w:rPr>
+          <w:rFonts w:asciiTheme="minorHAnsi" w:hAnsiTheme="minorHAnsi" w:cstheme="minorHAnsi"/>
+        </w:rPr>
+        <w:t xml:space="preserve"> </w:t>
+      </w:r>
+    </w:p>
+    <w:p>
+      <w:pPr>
+        <w:rPr>
+          <w:rFonts w:cstheme="minorHAnsi"/>
+        </w:rPr>
+      </w:pPr>
+      <w:r>
+        <w:rPr>
+          <w:rFonts w:cstheme="minorHAnsi"/>
+        </w:rPr>
+        <w:t xml:space="preserve"> Lien :  </w:t>
+      </w:r>
+      <w:hyperlink r:id="rId5" w:history="1">
+        <w:r>
+          <w:rPr>
+            <w:rStyle w:val="Lienhypertexte"/>
+            <w:rFonts w:cstheme="minorHAnsi"/>
+          </w:rPr>
+          <w:t>https://github.com/marieAndreeHealeyCote/TP03</w:t>
+        </w:r>
+      </w:hyperlink>
+    </w:p>
+    <w:p>
+      <w:pPr>
+        <w:rPr>
+          <w:rFonts w:cstheme="minorHAnsi"/>
+        </w:rPr>
+      </w:pPr>
+    </w:p>
+    <w:p>
+      <w:pPr>
+        <w:pStyle w:val="Titre2"/>
+        <w:rPr>
+          <w:rFonts w:asciiTheme="minorHAnsi" w:hAnsiTheme="minorHAnsi" w:cstheme="minorHAnsi"/>
+        </w:rPr>
+      </w:pPr>
+      <w:r>
+        <w:rPr>
+          <w:rFonts w:asciiTheme="minorHAnsi" w:hAnsiTheme="minorHAnsi" w:cstheme="minorHAnsi"/>
+        </w:rPr>
+        <w:t>Utilisateurs</w:t>
+      </w:r>
+    </w:p>
+    <w:p>
+      <w:r>
+        <w:t xml:space="preserve">Utilisateur : </w:t>
+      </w:r>
+      <w:hyperlink r:id="rId6" w:history="1">
+        <w:r>
+          <w:rPr>
+            <w:rStyle w:val="Lienhypertexte"/>
+          </w:rPr>
+          <w:t>admin@test.ca</w:t>
+        </w:r>
+      </w:hyperlink>
+    </w:p>
+    <w:p>
+      <w:r>
+        <w:t>Mot de passe : 123456</w:t>
+      </w:r>
+    </w:p>
+    <w:p/>
+    <w:p>
+      <w:r>
+        <w:t xml:space="preserve">Utilisateur : </w:t>
+      </w:r>
+      <w:hyperlink r:id="rId7" w:history="1">
+        <w:r>
+          <w:rPr>
+            <w:rStyle w:val="Lienhypertexte"/>
+          </w:rPr>
+          <w:t>client@test.ca</w:t>
+        </w:r>
+      </w:hyperlink>
+    </w:p>
+    <w:p>
+      <w:r>
+        <w:t>Mot de passe : 123456</w:t>
+      </w:r>
+    </w:p>
+    <w:p/>
+    <w:p>
+      <w:pPr>
+        <w:pStyle w:val="Titre2"/>
+        <w:rPr>
+          <w:rFonts w:asciiTheme="minorHAnsi" w:hAnsiTheme="minorHAnsi" w:cstheme="minorHAnsi"/>
+        </w:rPr>
+      </w:pPr>
+      <w:r>
+        <w:rPr>
+          <w:rFonts w:asciiTheme="minorHAnsi" w:hAnsiTheme="minorHAnsi" w:cstheme="minorHAnsi"/>
+        </w:rPr>
         <w:lastRenderedPageBreak/>
-        <w:t>4. Conclusion</w:t>
-      </w:r>
-    </w:p>
-    <w:p>
-      <w:r>
-        <w:t>Tel que mentionné dans l’intro, ce</w:t>
-      </w:r>
-      <w:r>
-        <w:t xml:space="preserve"> projet met en pratique les principes de la programmation orientée objet, la sécurité Web, la gestion de base de données et la création d’interfaces professionnelles.</w:t>
-      </w:r>
-    </w:p>
-    <w:p>
-      <w:pPr>
-        <w:rPr>
-          <w:rFonts w:eastAsiaTheme="majorEastAsia" w:cstheme="minorHAnsi"/>
-          <w:color w:val="2F5496" w:themeColor="accent1" w:themeShade="BF"/>
-          <w:sz w:val="32"/>
-          <w:szCs w:val="32"/>
-        </w:rPr>
-      </w:pPr>
-      <w:r>
-        <w:rPr>
-          <w:rFonts w:eastAsiaTheme="majorEastAsia" w:cstheme="minorHAnsi"/>
-          <w:color w:val="2F5496" w:themeColor="accent1" w:themeShade="BF"/>
-          <w:sz w:val="32"/>
-          <w:szCs w:val="32"/>
-        </w:rPr>
         <w:t>Structure de la base de données (ERD)</w:t>
       </w:r>
     </w:p>
@@ -2641,10 +2903,10 @@
           <w:noProof/>
         </w:rPr>
         <w:drawing>
-          <wp:inline distT="0" distB="0" distL="0" distR="0" wp14:anchorId="34BBED3E" wp14:editId="5C6DECB7">
-            <wp:extent cx="5972810" cy="3473450"/>
-            <wp:effectExtent l="0" t="0" r="8890" b="0"/>
-            <wp:docPr id="793718422" name="Image 1"/>
+          <wp:inline distT="0" distB="0" distL="0" distR="0" wp14:anchorId="06E3D6BC" wp14:editId="38AF9A93">
+            <wp:extent cx="5972810" cy="4495165"/>
+            <wp:effectExtent l="0" t="0" r="8890" b="635"/>
+            <wp:docPr id="288651718" name="Image 1"/>
             <wp:cNvGraphicFramePr>
               <a:graphicFrameLocks xmlns:a="http://schemas.openxmlformats.org/drawingml/2006/main" noChangeAspect="1"/>
             </wp:cNvGraphicFramePr>
@@ -2652,11 +2914,11 @@
               <a:graphicData uri="http://schemas.openxmlformats.org/drawingml/2006/picture">
                 <pic:pic xmlns:pic="http://schemas.openxmlformats.org/drawingml/2006/picture">
                   <pic:nvPicPr>
-                    <pic:cNvPr id="793718422" name=""/>
+                    <pic:cNvPr id="288651718" name=""/>
                     <pic:cNvPicPr/>
                   </pic:nvPicPr>
                   <pic:blipFill>
-                    <a:blip r:embed="rId5"/>
+                    <a:blip r:embed="rId8"/>
                     <a:stretch>
                       <a:fillRect/>
                     </a:stretch>
@@ -2664,7 +2926,7 @@
                   <pic:spPr>
                     <a:xfrm>
                       <a:off x="0" y="0"/>
-                      <a:ext cx="5972810" cy="3473450"/>
+                      <a:ext cx="5972810" cy="4495165"/>
                     </a:xfrm>
                     <a:prstGeom prst="rect">
                       <a:avLst/>
@@ -2677,45 +2939,7 @@
         </w:drawing>
       </w:r>
     </w:p>
-    <w:p>
-      <w:pPr>
-        <w:pStyle w:val="Titre2"/>
-        <w:rPr>
-          <w:rFonts w:asciiTheme="minorHAnsi" w:hAnsiTheme="minorHAnsi" w:cstheme="minorHAnsi"/>
-        </w:rPr>
-      </w:pPr>
-      <w:r>
-        <w:rPr>
-          <w:rFonts w:asciiTheme="minorHAnsi" w:hAnsiTheme="minorHAnsi" w:cstheme="minorHAnsi"/>
-        </w:rPr>
-        <w:t>Lien GitHub</w:t>
-      </w:r>
-      <w:r>
-        <w:rPr>
-          <w:rFonts w:asciiTheme="minorHAnsi" w:hAnsiTheme="minorHAnsi" w:cstheme="minorHAnsi"/>
-        </w:rPr>
-        <w:t xml:space="preserve"> </w:t>
-      </w:r>
-    </w:p>
-    <w:p>
-      <w:pPr>
-        <w:rPr>
-          <w:rFonts w:cstheme="minorHAnsi"/>
-        </w:rPr>
-      </w:pPr>
-      <w:r>
-        <w:rPr>
-          <w:rFonts w:cstheme="minorHAnsi"/>
-        </w:rPr>
-        <w:t xml:space="preserve"> Lien :  </w:t>
-      </w:r>
-      <w:r>
-        <w:rPr>
-          <w:rFonts w:cstheme="minorHAnsi"/>
-        </w:rPr>
-        <w:t>https://github.com/marieAndreeHealeyCote/TP03</w:t>
-      </w:r>
-    </w:p>
+    <w:p/>
     <w:p/>
     <w:sectPr>
       <w:pgSz w:w="12240" w:h="15840"/>
@@ -4173,6 +4397,7 @@
   <w:style w:type="character" w:default="1" w:styleId="Policepardfaut">
     <w:name w:val="Default Paragraph Font"/>
     <w:uiPriority w:val="1"/>
+    <w:semiHidden/>
     <w:unhideWhenUsed/>
   </w:style>
   <w:style w:type="table" w:default="1" w:styleId="TableauNormal">
@@ -4509,6 +4734,29 @@
       <w:caps/>
       <w:smallCaps w:val="0"/>
       <w:sz w:val="24"/>
+    </w:rPr>
+  </w:style>
+  <w:style w:type="character" w:styleId="Lienhypertexte">
+    <w:name w:val="Hyperlink"/>
+    <w:basedOn w:val="Policepardfaut"/>
+    <w:uiPriority w:val="99"/>
+    <w:unhideWhenUsed/>
+    <w:rsid w:val="00D241A4"/>
+    <w:rPr>
+      <w:color w:val="0563C1" w:themeColor="hyperlink"/>
+      <w:u w:val="single"/>
+    </w:rPr>
+  </w:style>
+  <w:style w:type="character" w:styleId="Mentionnonrsolue">
+    <w:name w:val="Unresolved Mention"/>
+    <w:basedOn w:val="Policepardfaut"/>
+    <w:uiPriority w:val="99"/>
+    <w:semiHidden/>
+    <w:unhideWhenUsed/>
+    <w:rsid w:val="00D241A4"/>
+    <w:rPr>
+      <w:color w:val="605E5C"/>
+      <w:shd w:val="clear" w:color="auto" w:fill="E1DFDD"/>
     </w:rPr>
   </w:style>
 </w:styles>
@@ -4850,9 +5098,12 @@
   </w:compat>
   <w:rsids>
     <w:rsidRoot w:val="0098456C"/>
+    <w:rsid w:val="00123D00"/>
     <w:rsid w:val="00516E42"/>
     <w:rsid w:val="006F5939"/>
+    <w:rsid w:val="008B2D72"/>
     <w:rsid w:val="0098456C"/>
+    <w:rsid w:val="00C764D5"/>
   </w:rsids>
   <m:mathPr>
     <m:mathFont m:val="Cambria Math"/>

</xml_diff>